<commit_message>
Pretty much finished report
</commit_message>
<xml_diff>
--- a/src/main/resources/SENG201 Project Report.docx
+++ b/src/main/resources/SENG201 Project Report.docx
@@ -203,6 +203,101 @@
       <w:r>
         <w:t>there isn’t a straightforward way to test the controller classes and so they remain untested.</w:t>
       </w:r>
+    </w:p>
+    <w:p/>
+    <w:p>
+      <w:pPr>
+        <w:rPr>
+          <w:sz w:val="32"/>
+          <w:szCs w:val="32"/>
+          <w:u w:val="single"/>
+        </w:rPr>
+      </w:pPr>
+      <w:r>
+        <w:rPr>
+          <w:sz w:val="32"/>
+          <w:szCs w:val="32"/>
+          <w:u w:val="single"/>
+        </w:rPr>
+        <w:t>Thoughts and Feedback</w:t>
+      </w:r>
+    </w:p>
+    <w:p>
+      <w:pPr>
+        <w:rPr>
+          <w:u w:val="single"/>
+        </w:rPr>
+      </w:pPr>
+    </w:p>
+    <w:p>
+      <w:r>
+        <w:t xml:space="preserve">The project assignment was an entertaining way to practice implementing what we had learnt through the semester and provided us with a hands on way of learning Java. The theme of the project was good as it gave us some level of interpretation rather than being locked down into making something specific. </w:t>
+      </w:r>
+      <w:r>
+        <w:t>Although it was a bit of a challenge, it was good to be able to have to think broadly about how each aspect of the code fit in with one another. It was also good to be forced to remember to meet all of the project requirements as this is good experience for the future when clients want to receive a specific product that meets a list of requirements.</w:t>
+      </w:r>
+    </w:p>
+    <w:p/>
+    <w:p>
+      <w:pPr>
+        <w:rPr>
+          <w:sz w:val="32"/>
+          <w:szCs w:val="32"/>
+        </w:rPr>
+      </w:pPr>
+      <w:r>
+        <w:rPr>
+          <w:sz w:val="32"/>
+          <w:szCs w:val="32"/>
+          <w:u w:val="single"/>
+        </w:rPr>
+        <w:t>Retrospective</w:t>
+      </w:r>
+    </w:p>
+    <w:p/>
+    <w:p>
+      <w:r>
+        <w:t>Overall, we felt like the project as a whole went quite smoothly. We started as possible and worked throughout the holidays in order to give us as much opportunity to get the game in a state that we were happy with.</w:t>
+      </w:r>
+      <w:r>
+        <w:t xml:space="preserve"> We were able to implement a lot of our learnings from the course and felt like we learnt a lot from doing that.</w:t>
+      </w:r>
+      <w:r>
+        <w:t xml:space="preserve"> In future however, it would be essential to allocate more time at the beginning towards planning in order to have a better idea of what we would be building. This would allow for a much smoother experience when creating an application as we would have a set idea of what we would have to do.</w:t>
+      </w:r>
+    </w:p>
+    <w:p/>
+    <w:p>
+      <w:pPr>
+        <w:rPr>
+          <w:sz w:val="32"/>
+          <w:szCs w:val="32"/>
+          <w:u w:val="single"/>
+        </w:rPr>
+      </w:pPr>
+      <w:r>
+        <w:rPr>
+          <w:sz w:val="32"/>
+          <w:szCs w:val="32"/>
+          <w:u w:val="single"/>
+        </w:rPr>
+        <w:t>Effort Spent</w:t>
+      </w:r>
+    </w:p>
+    <w:p/>
+    <w:p>
+      <w:r>
+        <w:t>We have both spent around 70-80 hours working on the project and we agree that we have both each done a 50% split of the work</w:t>
+      </w:r>
+    </w:p>
+    <w:p>
+      <w:pPr>
+        <w:rPr>
+          <w:sz w:val="32"/>
+          <w:szCs w:val="32"/>
+          <w:u w:val="single"/>
+        </w:rPr>
+      </w:pPr>
     </w:p>
     <w:sectPr>
       <w:pgSz w:w="11906" w:h="16838"/>

</xml_diff>